<commit_message>
Moved contribution tracker to proper folder
</commit_message>
<xml_diff>
--- a/COSC 4P02 & SE Process/Contribution Tracker.docx
+++ b/COSC 4P02 & SE Process/Contribution Tracker.docx
@@ -503,12 +503,14 @@
                 <w:lang w:val="en-US"/>
               </w:rPr>
             </w:pPr>
+            <w:proofErr w:type="spellStart"/>
             <w:r>
               <w:rPr>
                 <w:lang w:val="en-US"/>
               </w:rPr>
               <w:t>Next.Js</w:t>
             </w:r>
+            <w:proofErr w:type="spellEnd"/>
           </w:p>
           <w:p>
             <w:pPr>
@@ -575,7 +577,21 @@
               <w:rPr>
                 <w:lang w:val="en-US"/>
               </w:rPr>
-              <w:t>Added checkpoint files and created a README for the github repository</w:t>
+              <w:t xml:space="preserve">Added checkpoint files and created a README for the </w:t>
+            </w:r>
+            <w:proofErr w:type="spellStart"/>
+            <w:r>
+              <w:rPr>
+                <w:lang w:val="en-US"/>
+              </w:rPr>
+              <w:t>github</w:t>
+            </w:r>
+            <w:proofErr w:type="spellEnd"/>
+            <w:r>
+              <w:rPr>
+                <w:lang w:val="en-US"/>
+              </w:rPr>
+              <w:t xml:space="preserve"> repository</w:t>
             </w:r>
           </w:p>
         </w:tc>
@@ -649,8 +665,16 @@
               <w:rPr>
                 <w:lang w:val="en-US"/>
               </w:rPr>
-              <w:t>Organized Group 10- Github</w:t>
-            </w:r>
+              <w:t xml:space="preserve">Organized Group 10- </w:t>
+            </w:r>
+            <w:proofErr w:type="spellStart"/>
+            <w:r>
+              <w:rPr>
+                <w:lang w:val="en-US"/>
+              </w:rPr>
+              <w:t>Github</w:t>
+            </w:r>
+            <w:proofErr w:type="spellEnd"/>
           </w:p>
         </w:tc>
       </w:tr>
@@ -830,7 +854,21 @@
               <w:rPr>
                 <w:lang w:val="en-CA"/>
               </w:rPr>
-              <w:t xml:space="preserve">Assisted Tyler with the database integration of the front end pages I previously created. </w:t>
+              <w:t xml:space="preserve">Assisted Tyler with the database integration of the </w:t>
+            </w:r>
+            <w:proofErr w:type="gramStart"/>
+            <w:r>
+              <w:rPr>
+                <w:lang w:val="en-CA"/>
+              </w:rPr>
+              <w:t>front end</w:t>
+            </w:r>
+            <w:proofErr w:type="gramEnd"/>
+            <w:r>
+              <w:rPr>
+                <w:lang w:val="en-CA"/>
+              </w:rPr>
+              <w:t xml:space="preserve"> pages I previously created. </w:t>
             </w:r>
           </w:p>
         </w:tc>
@@ -975,7 +1013,21 @@
               <w:rPr>
                 <w:lang w:val="en-CA"/>
               </w:rPr>
-              <w:t xml:space="preserve">Further designed the dashboard so it fits the goals and items that would be included for Sprint 2. This included an Ai chat button, report generation buttons, recent activity and 2 charts to visualize the users finances. </w:t>
+              <w:t xml:space="preserve">Further designed the dashboard so it fits the goals and items that would be included for Sprint 2. This included an Ai chat button, report generation buttons, recent activity and 2 charts to visualize the </w:t>
+            </w:r>
+            <w:proofErr w:type="gramStart"/>
+            <w:r>
+              <w:rPr>
+                <w:lang w:val="en-CA"/>
+              </w:rPr>
+              <w:t>users</w:t>
+            </w:r>
+            <w:proofErr w:type="gramEnd"/>
+            <w:r>
+              <w:rPr>
+                <w:lang w:val="en-CA"/>
+              </w:rPr>
+              <w:t xml:space="preserve"> finances. </w:t>
             </w:r>
           </w:p>
           <w:p>
@@ -1029,7 +1081,21 @@
               <w:rPr>
                 <w:lang w:val="en-CA"/>
               </w:rPr>
-              <w:t>Laid out the front end ground work for back-end integration between the inventory and income/expenses page.</w:t>
+              <w:t xml:space="preserve">Laid out the front end </w:t>
+            </w:r>
+            <w:proofErr w:type="gramStart"/>
+            <w:r>
+              <w:rPr>
+                <w:lang w:val="en-CA"/>
+              </w:rPr>
+              <w:t>ground work</w:t>
+            </w:r>
+            <w:proofErr w:type="gramEnd"/>
+            <w:r>
+              <w:rPr>
+                <w:lang w:val="en-CA"/>
+              </w:rPr>
+              <w:t xml:space="preserve"> for back-end integration between the inventory and income/expenses page.</w:t>
             </w:r>
           </w:p>
         </w:tc>
@@ -1428,9 +1494,11 @@
               </w:numPr>
               <w:spacing w:line="240" w:lineRule="auto"/>
             </w:pPr>
+            <w:proofErr w:type="spellStart"/>
             <w:r>
               <w:t>Javascript</w:t>
             </w:r>
+            <w:proofErr w:type="spellEnd"/>
           </w:p>
           <w:p>
             <w:pPr>
@@ -1454,9 +1522,11 @@
               </w:numPr>
               <w:spacing w:line="240" w:lineRule="auto"/>
             </w:pPr>
+            <w:proofErr w:type="spellStart"/>
             <w:r>
               <w:t>etc</w:t>
             </w:r>
+            <w:proofErr w:type="spellEnd"/>
           </w:p>
           <w:p>
             <w:pPr>
@@ -1468,7 +1538,15 @@
               <w:spacing w:line="240" w:lineRule="auto"/>
             </w:pPr>
             <w:r>
-              <w:t>Designed the Usecase diagram and the abstract process model</w:t>
+              <w:t xml:space="preserve">Designed the </w:t>
+            </w:r>
+            <w:proofErr w:type="spellStart"/>
+            <w:r>
+              <w:t>Usecase</w:t>
+            </w:r>
+            <w:proofErr w:type="spellEnd"/>
+            <w:r>
+              <w:t xml:space="preserve"> diagram and the abstract process model</w:t>
             </w:r>
           </w:p>
           <w:p>
@@ -1700,8 +1778,13 @@
               </w:numPr>
               <w:spacing w:line="240" w:lineRule="auto"/>
             </w:pPr>
-            <w:r>
-              <w:t>Time Table (Structure + 10% of content)</w:t>
+            <w:proofErr w:type="gramStart"/>
+            <w:r>
+              <w:t>Time Table</w:t>
+            </w:r>
+            <w:proofErr w:type="gramEnd"/>
+            <w:r>
+              <w:t xml:space="preserve"> (Structure + 10% of content)</w:t>
             </w:r>
           </w:p>
           <w:p>
@@ -1893,9 +1976,11 @@
               </w:numPr>
               <w:spacing w:line="240" w:lineRule="auto"/>
             </w:pPr>
+            <w:proofErr w:type="spellStart"/>
             <w:r>
               <w:t>Javascript</w:t>
             </w:r>
+            <w:proofErr w:type="spellEnd"/>
           </w:p>
           <w:p>
             <w:pPr>
@@ -1958,9 +2043,11 @@
               </w:numPr>
               <w:spacing w:line="240" w:lineRule="auto"/>
             </w:pPr>
+            <w:proofErr w:type="spellStart"/>
             <w:r>
               <w:t>Shadcn</w:t>
             </w:r>
+            <w:proofErr w:type="spellEnd"/>
           </w:p>
           <w:p>
             <w:pPr>
@@ -2058,7 +2145,15 @@
               <w:spacing w:line="240" w:lineRule="auto"/>
             </w:pPr>
             <w:r>
-              <w:t>Removed redundant .json files from GitHub main</w:t>
+              <w:t>Removed redundant .</w:t>
+            </w:r>
+            <w:proofErr w:type="spellStart"/>
+            <w:r>
+              <w:t>json</w:t>
+            </w:r>
+            <w:proofErr w:type="spellEnd"/>
+            <w:r>
+              <w:t xml:space="preserve"> files from GitHub main</w:t>
             </w:r>
           </w:p>
         </w:tc>
@@ -2255,7 +2350,15 @@
         </w:numPr>
       </w:pPr>
       <w:r>
-        <w:t>Created AccuTrack landing page as per Figma designs</w:t>
+        <w:t xml:space="preserve">Created </w:t>
+      </w:r>
+      <w:proofErr w:type="spellStart"/>
+      <w:r>
+        <w:t>AccuTrack</w:t>
+      </w:r>
+      <w:proofErr w:type="spellEnd"/>
+      <w:r>
+        <w:t xml:space="preserve"> landing page as per Figma designs</w:t>
       </w:r>
     </w:p>
     <w:p>
@@ -2295,6 +2398,7 @@
       </w:pPr>
       <w:bookmarkStart w:id="3" w:name="_l3x28itks0m3" w:colFirst="0" w:colLast="0"/>
       <w:bookmarkEnd w:id="3"/>
+      <w:proofErr w:type="spellStart"/>
       <w:r>
         <w:rPr>
           <w:b/>
@@ -2303,6 +2407,7 @@
         <w:lastRenderedPageBreak/>
         <w:t>Sangmitra</w:t>
       </w:r>
+      <w:proofErr w:type="spellEnd"/>
     </w:p>
     <w:tbl>
       <w:tblPr>
@@ -2528,8 +2633,13 @@
               </w:numPr>
               <w:spacing w:line="240" w:lineRule="auto"/>
             </w:pPr>
-            <w:r>
-              <w:t xml:space="preserve">Watched and created mock financial applications by following tutorials to learn our development stack. </w:t>
+            <w:proofErr w:type="gramStart"/>
+            <w:r>
+              <w:t>Watched</w:t>
+            </w:r>
+            <w:proofErr w:type="gramEnd"/>
+            <w:r>
+              <w:t xml:space="preserve"> and created mock financial applications by following tutorials to learn our development stack. </w:t>
             </w:r>
           </w:p>
         </w:tc>
@@ -2636,8 +2746,13 @@
               <w:spacing w:line="240" w:lineRule="auto"/>
             </w:pPr>
             <w:r>
-              <w:t>Changed the logos and wallpapers</w:t>
-            </w:r>
+              <w:t xml:space="preserve">Changed the logos and </w:t>
+            </w:r>
+            <w:proofErr w:type="gramStart"/>
+            <w:r>
+              <w:t>wallpapers</w:t>
+            </w:r>
+            <w:proofErr w:type="gramEnd"/>
           </w:p>
           <w:p>
             <w:pPr>
@@ -2649,7 +2764,15 @@
               <w:spacing w:line="240" w:lineRule="auto"/>
             </w:pPr>
             <w:r>
-              <w:t>Fixed bugs in the .json files</w:t>
+              <w:t>Fixed bugs in the .</w:t>
+            </w:r>
+            <w:proofErr w:type="spellStart"/>
+            <w:r>
+              <w:t>json</w:t>
+            </w:r>
+            <w:proofErr w:type="spellEnd"/>
+            <w:r>
+              <w:t xml:space="preserve"> files</w:t>
             </w:r>
           </w:p>
         </w:tc>
@@ -2730,7 +2853,15 @@
               <w:spacing w:line="240" w:lineRule="auto"/>
             </w:pPr>
             <w:r>
-              <w:t>Test cases for front end and back end design</w:t>
+              <w:t xml:space="preserve">Test cases for front end and </w:t>
+            </w:r>
+            <w:proofErr w:type="gramStart"/>
+            <w:r>
+              <w:t>back end</w:t>
+            </w:r>
+            <w:proofErr w:type="gramEnd"/>
+            <w:r>
+              <w:t xml:space="preserve"> design</w:t>
             </w:r>
           </w:p>
           <w:p>
@@ -2769,7 +2900,15 @@
               <w:spacing w:line="240" w:lineRule="auto"/>
             </w:pPr>
             <w:r>
-              <w:t>Created unit tests to test the back-end (mock) of the sign-in and sign-up</w:t>
+              <w:t xml:space="preserve">Created unit tests to test the </w:t>
+            </w:r>
+            <w:proofErr w:type="gramStart"/>
+            <w:r>
+              <w:t>back-end</w:t>
+            </w:r>
+            <w:proofErr w:type="gramEnd"/>
+            <w:r>
+              <w:t xml:space="preserve"> (mock) of the sign-in and sign-up</w:t>
             </w:r>
           </w:p>
           <w:p>
@@ -2782,7 +2921,15 @@
               <w:spacing w:line="240" w:lineRule="auto"/>
             </w:pPr>
             <w:r>
-              <w:t xml:space="preserve">Created integration test to test the complete functionality of the sign up process </w:t>
+              <w:t xml:space="preserve">Created integration test to test the complete functionality of the </w:t>
+            </w:r>
+            <w:proofErr w:type="gramStart"/>
+            <w:r>
+              <w:t>sign up</w:t>
+            </w:r>
+            <w:proofErr w:type="gramEnd"/>
+            <w:r>
+              <w:t xml:space="preserve"> process </w:t>
             </w:r>
           </w:p>
           <w:p>
@@ -3095,8 +3242,13 @@
               </w:numPr>
               <w:spacing w:line="240" w:lineRule="auto"/>
             </w:pPr>
-            <w:r>
-              <w:t>Helped organize and separate user stories for the research planning document</w:t>
+            <w:proofErr w:type="gramStart"/>
+            <w:r>
+              <w:t>Helped</w:t>
+            </w:r>
+            <w:proofErr w:type="gramEnd"/>
+            <w:r>
+              <w:t xml:space="preserve"> organize and separate user stories for the research planning document</w:t>
             </w:r>
           </w:p>
           <w:p>
@@ -3192,8 +3344,13 @@
               </w:numPr>
               <w:spacing w:line="240" w:lineRule="auto"/>
             </w:pPr>
-            <w:r>
-              <w:t>Took notes for the biweekly meeting with TA</w:t>
+            <w:proofErr w:type="gramStart"/>
+            <w:r>
+              <w:t>Took</w:t>
+            </w:r>
+            <w:proofErr w:type="gramEnd"/>
+            <w:r>
+              <w:t xml:space="preserve"> notes for the biweekly meeting with TA</w:t>
             </w:r>
           </w:p>
           <w:p>
@@ -3219,7 +3376,15 @@
               <w:spacing w:line="240" w:lineRule="auto"/>
             </w:pPr>
             <w:r>
-              <w:t>Assisted with the development of the process diagrams</w:t>
+              <w:t xml:space="preserve">Assisted with the development of </w:t>
+            </w:r>
+            <w:proofErr w:type="gramStart"/>
+            <w:r>
+              <w:t>the process</w:t>
+            </w:r>
+            <w:proofErr w:type="gramEnd"/>
+            <w:r>
+              <w:t xml:space="preserve"> diagrams</w:t>
             </w:r>
           </w:p>
           <w:p>
@@ -3326,7 +3491,15 @@
               <w:spacing w:line="240" w:lineRule="auto"/>
             </w:pPr>
             <w:r>
-              <w:t>Completed the Scrum Meeting section of the progress report and added links to github contributions</w:t>
+              <w:t xml:space="preserve">Completed the Scrum Meeting section of the progress report and added links to </w:t>
+            </w:r>
+            <w:proofErr w:type="spellStart"/>
+            <w:r>
+              <w:t>github</w:t>
+            </w:r>
+            <w:proofErr w:type="spellEnd"/>
+            <w:r>
+              <w:t xml:space="preserve"> contributions</w:t>
             </w:r>
           </w:p>
         </w:tc>
@@ -3364,6 +3537,584 @@
         <w:lastRenderedPageBreak/>
         <w:t>Tyler</w:t>
       </w:r>
+    </w:p>
+    <w:p>
+      <w:pPr>
+        <w:rPr>
+          <w:b/>
+          <w:bCs/>
+          <w:sz w:val="28"/>
+          <w:szCs w:val="28"/>
+        </w:rPr>
+      </w:pPr>
+    </w:p>
+    <w:tbl>
+      <w:tblPr>
+        <w:tblW w:w="9360" w:type="dxa"/>
+        <w:tblBorders>
+          <w:top w:val="single" w:sz="8" w:space="0" w:color="000000"/>
+          <w:left w:val="single" w:sz="8" w:space="0" w:color="000000"/>
+          <w:bottom w:val="single" w:sz="8" w:space="0" w:color="000000"/>
+          <w:right w:val="single" w:sz="8" w:space="0" w:color="000000"/>
+          <w:insideH w:val="single" w:sz="8" w:space="0" w:color="000000"/>
+          <w:insideV w:val="single" w:sz="8" w:space="0" w:color="000000"/>
+        </w:tblBorders>
+        <w:tblLayout w:type="fixed"/>
+        <w:tblLook w:val="0600" w:firstRow="0" w:lastRow="0" w:firstColumn="0" w:lastColumn="0" w:noHBand="1" w:noVBand="1"/>
+      </w:tblPr>
+      <w:tblGrid>
+        <w:gridCol w:w="1620"/>
+        <w:gridCol w:w="7740"/>
+      </w:tblGrid>
+      <w:tr>
+        <w:tc>
+          <w:tcPr>
+            <w:tcW w:w="1620" w:type="dxa"/>
+            <w:tcBorders>
+              <w:top w:val="single" w:sz="8" w:space="0" w:color="000000"/>
+              <w:left w:val="single" w:sz="8" w:space="0" w:color="000000"/>
+              <w:bottom w:val="single" w:sz="8" w:space="0" w:color="000000"/>
+              <w:right w:val="single" w:sz="8" w:space="0" w:color="000000"/>
+            </w:tcBorders>
+            <w:hideMark/>
+          </w:tcPr>
+          <w:p>
+            <w:pPr>
+              <w:widowControl w:val="0"/>
+              <w:spacing w:line="240" w:lineRule="auto"/>
+              <w:jc w:val="center"/>
+              <w:rPr>
+                <w:b/>
+              </w:rPr>
+            </w:pPr>
+            <w:r>
+              <w:rPr>
+                <w:b/>
+              </w:rPr>
+              <w:t>Date:</w:t>
+            </w:r>
+          </w:p>
+        </w:tc>
+        <w:tc>
+          <w:tcPr>
+            <w:tcW w:w="7740" w:type="dxa"/>
+            <w:tcBorders>
+              <w:top w:val="single" w:sz="8" w:space="0" w:color="000000"/>
+              <w:left w:val="single" w:sz="8" w:space="0" w:color="000000"/>
+              <w:bottom w:val="single" w:sz="8" w:space="0" w:color="000000"/>
+              <w:right w:val="single" w:sz="8" w:space="0" w:color="000000"/>
+            </w:tcBorders>
+            <w:hideMark/>
+          </w:tcPr>
+          <w:p>
+            <w:pPr>
+              <w:widowControl w:val="0"/>
+              <w:spacing w:line="240" w:lineRule="auto"/>
+              <w:jc w:val="center"/>
+              <w:rPr>
+                <w:b/>
+              </w:rPr>
+            </w:pPr>
+            <w:r>
+              <w:rPr>
+                <w:b/>
+              </w:rPr>
+              <w:t>Items</w:t>
+            </w:r>
+          </w:p>
+        </w:tc>
+      </w:tr>
+      <w:tr>
+        <w:tc>
+          <w:tcPr>
+            <w:tcW w:w="1620" w:type="dxa"/>
+            <w:tcBorders>
+              <w:top w:val="single" w:sz="8" w:space="0" w:color="000000"/>
+              <w:left w:val="single" w:sz="8" w:space="0" w:color="000000"/>
+              <w:bottom w:val="single" w:sz="8" w:space="0" w:color="000000"/>
+              <w:right w:val="single" w:sz="8" w:space="0" w:color="000000"/>
+            </w:tcBorders>
+            <w:hideMark/>
+          </w:tcPr>
+          <w:p>
+            <w:pPr>
+              <w:widowControl w:val="0"/>
+              <w:spacing w:line="240" w:lineRule="auto"/>
+              <w:jc w:val="center"/>
+            </w:pPr>
+            <w:r>
+              <w:t>Throughout Project</w:t>
+            </w:r>
+          </w:p>
+        </w:tc>
+        <w:tc>
+          <w:tcPr>
+            <w:tcW w:w="7740" w:type="dxa"/>
+            <w:tcBorders>
+              <w:top w:val="single" w:sz="8" w:space="0" w:color="000000"/>
+              <w:left w:val="single" w:sz="8" w:space="0" w:color="000000"/>
+              <w:bottom w:val="single" w:sz="8" w:space="0" w:color="000000"/>
+              <w:right w:val="single" w:sz="8" w:space="0" w:color="000000"/>
+            </w:tcBorders>
+            <w:hideMark/>
+          </w:tcPr>
+          <w:p>
+            <w:pPr>
+              <w:widowControl w:val="0"/>
+              <w:numPr>
+                <w:ilvl w:val="0"/>
+                <w:numId w:val="26"/>
+              </w:numPr>
+              <w:spacing w:line="240" w:lineRule="auto"/>
+            </w:pPr>
+            <w:r>
+              <w:t>Project backend designer &amp; database administrator</w:t>
+            </w:r>
+          </w:p>
+          <w:p>
+            <w:pPr>
+              <w:widowControl w:val="0"/>
+              <w:numPr>
+                <w:ilvl w:val="0"/>
+                <w:numId w:val="26"/>
+              </w:numPr>
+              <w:spacing w:line="240" w:lineRule="auto"/>
+            </w:pPr>
+            <w:r>
+              <w:t>Project proposal document:</w:t>
+            </w:r>
+          </w:p>
+          <w:p>
+            <w:pPr>
+              <w:widowControl w:val="0"/>
+              <w:numPr>
+                <w:ilvl w:val="1"/>
+                <w:numId w:val="26"/>
+              </w:numPr>
+              <w:spacing w:line="240" w:lineRule="auto"/>
+            </w:pPr>
+            <w:r>
+              <w:t>1 user stories</w:t>
+            </w:r>
+          </w:p>
+          <w:p>
+            <w:pPr>
+              <w:widowControl w:val="0"/>
+              <w:numPr>
+                <w:ilvl w:val="1"/>
+                <w:numId w:val="26"/>
+              </w:numPr>
+              <w:spacing w:line="240" w:lineRule="auto"/>
+            </w:pPr>
+            <w:r>
+              <w:t>Proofing and editing</w:t>
+            </w:r>
+          </w:p>
+          <w:p>
+            <w:pPr>
+              <w:widowControl w:val="0"/>
+              <w:numPr>
+                <w:ilvl w:val="0"/>
+                <w:numId w:val="26"/>
+              </w:numPr>
+              <w:spacing w:line="240" w:lineRule="auto"/>
+            </w:pPr>
+            <w:r>
+              <w:t>Designed initial database schemas</w:t>
+            </w:r>
+          </w:p>
+        </w:tc>
+      </w:tr>
+      <w:tr>
+        <w:tc>
+          <w:tcPr>
+            <w:tcW w:w="1620" w:type="dxa"/>
+            <w:tcBorders>
+              <w:top w:val="single" w:sz="8" w:space="0" w:color="000000"/>
+              <w:left w:val="single" w:sz="8" w:space="0" w:color="000000"/>
+              <w:bottom w:val="single" w:sz="8" w:space="0" w:color="000000"/>
+              <w:right w:val="single" w:sz="8" w:space="0" w:color="000000"/>
+            </w:tcBorders>
+            <w:hideMark/>
+          </w:tcPr>
+          <w:p>
+            <w:pPr>
+              <w:widowControl w:val="0"/>
+              <w:spacing w:line="240" w:lineRule="auto"/>
+            </w:pPr>
+            <w:r>
+              <w:t>9th Jan 2025</w:t>
+            </w:r>
+          </w:p>
+        </w:tc>
+        <w:tc>
+          <w:tcPr>
+            <w:tcW w:w="7740" w:type="dxa"/>
+            <w:tcBorders>
+              <w:top w:val="single" w:sz="8" w:space="0" w:color="000000"/>
+              <w:left w:val="single" w:sz="8" w:space="0" w:color="000000"/>
+              <w:bottom w:val="single" w:sz="8" w:space="0" w:color="000000"/>
+              <w:right w:val="single" w:sz="8" w:space="0" w:color="000000"/>
+            </w:tcBorders>
+            <w:hideMark/>
+          </w:tcPr>
+          <w:p>
+            <w:pPr>
+              <w:numPr>
+                <w:ilvl w:val="0"/>
+                <w:numId w:val="26"/>
+              </w:numPr>
+            </w:pPr>
+            <w:r>
+              <w:t>Outlined the proposal technical stack</w:t>
+            </w:r>
+          </w:p>
+        </w:tc>
+      </w:tr>
+      <w:tr>
+        <w:tc>
+          <w:tcPr>
+            <w:tcW w:w="1620" w:type="dxa"/>
+            <w:tcBorders>
+              <w:top w:val="single" w:sz="8" w:space="0" w:color="000000"/>
+              <w:left w:val="single" w:sz="8" w:space="0" w:color="000000"/>
+              <w:bottom w:val="single" w:sz="8" w:space="0" w:color="000000"/>
+              <w:right w:val="single" w:sz="8" w:space="0" w:color="000000"/>
+            </w:tcBorders>
+            <w:hideMark/>
+          </w:tcPr>
+          <w:p>
+            <w:pPr>
+              <w:widowControl w:val="0"/>
+              <w:spacing w:line="240" w:lineRule="auto"/>
+            </w:pPr>
+            <w:r>
+              <w:t>14th Jan 2025</w:t>
+            </w:r>
+          </w:p>
+        </w:tc>
+        <w:tc>
+          <w:tcPr>
+            <w:tcW w:w="7740" w:type="dxa"/>
+            <w:tcBorders>
+              <w:top w:val="single" w:sz="8" w:space="0" w:color="000000"/>
+              <w:left w:val="single" w:sz="8" w:space="0" w:color="000000"/>
+              <w:bottom w:val="single" w:sz="8" w:space="0" w:color="000000"/>
+              <w:right w:val="single" w:sz="8" w:space="0" w:color="000000"/>
+            </w:tcBorders>
+            <w:hideMark/>
+          </w:tcPr>
+          <w:p>
+            <w:pPr>
+              <w:widowControl w:val="0"/>
+              <w:numPr>
+                <w:ilvl w:val="0"/>
+                <w:numId w:val="27"/>
+              </w:numPr>
+              <w:spacing w:line="240" w:lineRule="auto"/>
+            </w:pPr>
+            <w:r>
+              <w:t xml:space="preserve">Sourced web hosting and database vendors (initially </w:t>
+            </w:r>
+            <w:proofErr w:type="spellStart"/>
+            <w:r>
+              <w:t>Vercel</w:t>
+            </w:r>
+            <w:proofErr w:type="spellEnd"/>
+            <w:r>
+              <w:t xml:space="preserve"> w/ Neon PostgreSQL)</w:t>
+            </w:r>
+          </w:p>
+          <w:p>
+            <w:pPr>
+              <w:widowControl w:val="0"/>
+              <w:numPr>
+                <w:ilvl w:val="0"/>
+                <w:numId w:val="27"/>
+              </w:numPr>
+              <w:spacing w:line="240" w:lineRule="auto"/>
+            </w:pPr>
+            <w:r>
+              <w:t xml:space="preserve">Configured and deployed the development and production domains via </w:t>
+            </w:r>
+            <w:proofErr w:type="spellStart"/>
+            <w:r>
+              <w:t>Vercel</w:t>
+            </w:r>
+            <w:proofErr w:type="spellEnd"/>
+          </w:p>
+        </w:tc>
+      </w:tr>
+      <w:tr>
+        <w:trPr>
+          <w:trHeight w:val="555"/>
+        </w:trPr>
+        <w:tc>
+          <w:tcPr>
+            <w:tcW w:w="1620" w:type="dxa"/>
+            <w:tcBorders>
+              <w:top w:val="single" w:sz="8" w:space="0" w:color="000000"/>
+              <w:left w:val="single" w:sz="8" w:space="0" w:color="000000"/>
+              <w:bottom w:val="single" w:sz="8" w:space="0" w:color="000000"/>
+              <w:right w:val="single" w:sz="8" w:space="0" w:color="000000"/>
+            </w:tcBorders>
+            <w:hideMark/>
+          </w:tcPr>
+          <w:p>
+            <w:pPr>
+              <w:widowControl w:val="0"/>
+              <w:spacing w:line="240" w:lineRule="auto"/>
+            </w:pPr>
+            <w:r>
+              <w:t>21st Jan 2025</w:t>
+            </w:r>
+          </w:p>
+        </w:tc>
+        <w:tc>
+          <w:tcPr>
+            <w:tcW w:w="7740" w:type="dxa"/>
+            <w:tcBorders>
+              <w:top w:val="single" w:sz="8" w:space="0" w:color="000000"/>
+              <w:left w:val="single" w:sz="8" w:space="0" w:color="000000"/>
+              <w:bottom w:val="single" w:sz="8" w:space="0" w:color="000000"/>
+              <w:right w:val="single" w:sz="8" w:space="0" w:color="000000"/>
+            </w:tcBorders>
+            <w:hideMark/>
+          </w:tcPr>
+          <w:p>
+            <w:pPr>
+              <w:widowControl w:val="0"/>
+              <w:spacing w:line="240" w:lineRule="auto"/>
+            </w:pPr>
+            <w:r>
+              <w:rPr>
+                <w:i/>
+                <w:iCs/>
+              </w:rPr>
+              <w:t>Out of the country for a conference</w:t>
+            </w:r>
+          </w:p>
+        </w:tc>
+      </w:tr>
+      <w:tr>
+        <w:tc>
+          <w:tcPr>
+            <w:tcW w:w="1620" w:type="dxa"/>
+            <w:tcBorders>
+              <w:top w:val="single" w:sz="8" w:space="0" w:color="000000"/>
+              <w:left w:val="single" w:sz="8" w:space="0" w:color="000000"/>
+              <w:bottom w:val="single" w:sz="8" w:space="0" w:color="000000"/>
+              <w:right w:val="single" w:sz="8" w:space="0" w:color="000000"/>
+            </w:tcBorders>
+            <w:hideMark/>
+          </w:tcPr>
+          <w:p>
+            <w:pPr>
+              <w:widowControl w:val="0"/>
+              <w:spacing w:line="240" w:lineRule="auto"/>
+            </w:pPr>
+            <w:r>
+              <w:t>28th Jan 2025</w:t>
+            </w:r>
+          </w:p>
+        </w:tc>
+        <w:tc>
+          <w:tcPr>
+            <w:tcW w:w="7740" w:type="dxa"/>
+            <w:tcBorders>
+              <w:top w:val="single" w:sz="8" w:space="0" w:color="000000"/>
+              <w:left w:val="single" w:sz="8" w:space="0" w:color="000000"/>
+              <w:bottom w:val="single" w:sz="8" w:space="0" w:color="000000"/>
+              <w:right w:val="single" w:sz="8" w:space="0" w:color="000000"/>
+            </w:tcBorders>
+            <w:hideMark/>
+          </w:tcPr>
+          <w:p>
+            <w:pPr>
+              <w:widowControl w:val="0"/>
+              <w:numPr>
+                <w:ilvl w:val="0"/>
+                <w:numId w:val="28"/>
+              </w:numPr>
+              <w:spacing w:line="240" w:lineRule="auto"/>
+            </w:pPr>
+            <w:r>
+              <w:t>Created initial database and tested schema validations</w:t>
+            </w:r>
+          </w:p>
+          <w:p>
+            <w:pPr>
+              <w:widowControl w:val="0"/>
+              <w:numPr>
+                <w:ilvl w:val="0"/>
+                <w:numId w:val="28"/>
+              </w:numPr>
+              <w:spacing w:line="240" w:lineRule="auto"/>
+            </w:pPr>
+            <w:r>
+              <w:t>Mocked up React integrations for database state</w:t>
+            </w:r>
+          </w:p>
+          <w:p>
+            <w:pPr>
+              <w:widowControl w:val="0"/>
+              <w:numPr>
+                <w:ilvl w:val="0"/>
+                <w:numId w:val="28"/>
+              </w:numPr>
+              <w:spacing w:line="240" w:lineRule="auto"/>
+            </w:pPr>
+            <w:r>
+              <w:t>Researched client/server ORM libraries, settled on Prisma, worked on integrating &amp; troubleshooting Prisma integration</w:t>
+            </w:r>
+          </w:p>
+        </w:tc>
+      </w:tr>
+      <w:tr>
+        <w:tc>
+          <w:tcPr>
+            <w:tcW w:w="1620" w:type="dxa"/>
+            <w:tcBorders>
+              <w:top w:val="single" w:sz="8" w:space="0" w:color="000000"/>
+              <w:left w:val="single" w:sz="8" w:space="0" w:color="000000"/>
+              <w:bottom w:val="single" w:sz="8" w:space="0" w:color="000000"/>
+              <w:right w:val="single" w:sz="8" w:space="0" w:color="000000"/>
+            </w:tcBorders>
+            <w:hideMark/>
+          </w:tcPr>
+          <w:p>
+            <w:pPr>
+              <w:widowControl w:val="0"/>
+              <w:spacing w:line="240" w:lineRule="auto"/>
+            </w:pPr>
+            <w:r>
+              <w:t>11th Feb 2025</w:t>
+            </w:r>
+          </w:p>
+        </w:tc>
+        <w:tc>
+          <w:tcPr>
+            <w:tcW w:w="7740" w:type="dxa"/>
+            <w:tcBorders>
+              <w:top w:val="single" w:sz="8" w:space="0" w:color="000000"/>
+              <w:left w:val="single" w:sz="8" w:space="0" w:color="000000"/>
+              <w:bottom w:val="single" w:sz="8" w:space="0" w:color="000000"/>
+              <w:right w:val="single" w:sz="8" w:space="0" w:color="000000"/>
+            </w:tcBorders>
+            <w:hideMark/>
+          </w:tcPr>
+          <w:p>
+            <w:pPr>
+              <w:widowControl w:val="0"/>
+              <w:numPr>
+                <w:ilvl w:val="0"/>
+                <w:numId w:val="28"/>
+              </w:numPr>
+              <w:spacing w:line="240" w:lineRule="auto"/>
+            </w:pPr>
+            <w:r>
+              <w:t>Implemented the Add/Manage Income and Expenses screens with full database state</w:t>
+            </w:r>
+          </w:p>
+          <w:p>
+            <w:pPr>
+              <w:widowControl w:val="0"/>
+              <w:numPr>
+                <w:ilvl w:val="0"/>
+                <w:numId w:val="28"/>
+              </w:numPr>
+              <w:spacing w:line="240" w:lineRule="auto"/>
+            </w:pPr>
+            <w:r>
+              <w:t>Implemented Clerk user tracking per database entry, revised schema</w:t>
+            </w:r>
+          </w:p>
+          <w:p>
+            <w:pPr>
+              <w:widowControl w:val="0"/>
+              <w:numPr>
+                <w:ilvl w:val="0"/>
+                <w:numId w:val="28"/>
+              </w:numPr>
+              <w:spacing w:line="240" w:lineRule="auto"/>
+            </w:pPr>
+            <w:r>
+              <w:t>Sourced and hosted a self-hosted PostgreSQL instance to replace a problematic serverless platform</w:t>
+            </w:r>
+          </w:p>
+          <w:p>
+            <w:pPr>
+              <w:widowControl w:val="0"/>
+              <w:numPr>
+                <w:ilvl w:val="0"/>
+                <w:numId w:val="28"/>
+              </w:numPr>
+              <w:spacing w:line="240" w:lineRule="auto"/>
+            </w:pPr>
+            <w:r>
+              <w:t>Began work on Zed schema validation to prevent erroneous income/expense entries</w:t>
+            </w:r>
+          </w:p>
+        </w:tc>
+      </w:tr>
+      <w:tr>
+        <w:tc>
+          <w:tcPr>
+            <w:tcW w:w="1620" w:type="dxa"/>
+            <w:tcBorders>
+              <w:top w:val="single" w:sz="8" w:space="0" w:color="000000"/>
+              <w:left w:val="single" w:sz="8" w:space="0" w:color="000000"/>
+              <w:bottom w:val="single" w:sz="8" w:space="0" w:color="000000"/>
+              <w:right w:val="single" w:sz="8" w:space="0" w:color="000000"/>
+            </w:tcBorders>
+            <w:hideMark/>
+          </w:tcPr>
+          <w:p>
+            <w:pPr>
+              <w:widowControl w:val="0"/>
+              <w:spacing w:line="240" w:lineRule="auto"/>
+            </w:pPr>
+            <w:r>
+              <w:t>18th Feb 2025</w:t>
+            </w:r>
+          </w:p>
+        </w:tc>
+        <w:tc>
+          <w:tcPr>
+            <w:tcW w:w="7740" w:type="dxa"/>
+            <w:tcBorders>
+              <w:top w:val="single" w:sz="8" w:space="0" w:color="000000"/>
+              <w:left w:val="single" w:sz="8" w:space="0" w:color="000000"/>
+              <w:bottom w:val="single" w:sz="8" w:space="0" w:color="000000"/>
+              <w:right w:val="single" w:sz="8" w:space="0" w:color="000000"/>
+            </w:tcBorders>
+            <w:hideMark/>
+          </w:tcPr>
+          <w:p>
+            <w:pPr>
+              <w:widowControl w:val="0"/>
+              <w:numPr>
+                <w:ilvl w:val="0"/>
+                <w:numId w:val="28"/>
+              </w:numPr>
+              <w:spacing w:line="240" w:lineRule="auto"/>
+            </w:pPr>
+            <w:r>
+              <w:t>Reviewed existing implementation, met with group members to discuss database blockers &amp; necessities for next sprint.</w:t>
+            </w:r>
+          </w:p>
+        </w:tc>
+      </w:tr>
+    </w:tbl>
+    <w:p>
+      <w:pPr>
+        <w:rPr>
+          <w:b/>
+          <w:bCs/>
+          <w:sz w:val="28"/>
+          <w:szCs w:val="28"/>
+        </w:rPr>
+      </w:pPr>
     </w:p>
     <w:sectPr>
       <w:pgSz w:w="12240" w:h="15840"/>
@@ -6302,6 +7053,42 @@
   </w:num>
   <w:num w:numId="25" w16cid:durableId="1746564895">
     <w:abstractNumId w:val="0"/>
+  </w:num>
+  <w:num w:numId="26" w16cid:durableId="1571962964">
+    <w:abstractNumId w:val="17"/>
+    <w:lvlOverride w:ilvl="0"/>
+    <w:lvlOverride w:ilvl="1"/>
+    <w:lvlOverride w:ilvl="2"/>
+    <w:lvlOverride w:ilvl="3"/>
+    <w:lvlOverride w:ilvl="4"/>
+    <w:lvlOverride w:ilvl="5"/>
+    <w:lvlOverride w:ilvl="6"/>
+    <w:lvlOverride w:ilvl="7"/>
+    <w:lvlOverride w:ilvl="8"/>
+  </w:num>
+  <w:num w:numId="27" w16cid:durableId="1006638740">
+    <w:abstractNumId w:val="4"/>
+    <w:lvlOverride w:ilvl="0"/>
+    <w:lvlOverride w:ilvl="1"/>
+    <w:lvlOverride w:ilvl="2"/>
+    <w:lvlOverride w:ilvl="3"/>
+    <w:lvlOverride w:ilvl="4"/>
+    <w:lvlOverride w:ilvl="5"/>
+    <w:lvlOverride w:ilvl="6"/>
+    <w:lvlOverride w:ilvl="7"/>
+    <w:lvlOverride w:ilvl="8"/>
+  </w:num>
+  <w:num w:numId="28" w16cid:durableId="525873439">
+    <w:abstractNumId w:val="6"/>
+    <w:lvlOverride w:ilvl="0"/>
+    <w:lvlOverride w:ilvl="1"/>
+    <w:lvlOverride w:ilvl="2"/>
+    <w:lvlOverride w:ilvl="3"/>
+    <w:lvlOverride w:ilvl="4"/>
+    <w:lvlOverride w:ilvl="5"/>
+    <w:lvlOverride w:ilvl="6"/>
+    <w:lvlOverride w:ilvl="7"/>
+    <w:lvlOverride w:ilvl="8"/>
   </w:num>
 </w:numbering>
 </file>

</xml_diff>